<commit_message>
change to search in Bill Generation page
</commit_message>
<xml_diff>
--- a/Dental_Surgery/wwwroot/Bill/Edgar_Malevic_invoice.docx
+++ b/Dental_Surgery/wwwroot/Bill/Edgar_Malevic_invoice.docx
@@ -376,7 +376,7 @@
             </w:r>
             <w:bookmarkStart w:name="InvoiceNum" w:id="3"/>
             <w:r>
-              <w:t>274960</w:t>
+              <w:t>678380</w:t>
             </w:r>
             <w:bookmarkEnd w:id="3"/>
             <w:r>
@@ -428,7 +428,7 @@
             </w:r>
             <w:bookmarkStart w:name="InvoiceDate" w:id="4"/>
             <w:r>
-              <w:t>27/03/2025</w:t>
+              <w:t>03/04/2025</w:t>
             </w:r>
             <w:bookmarkEnd w:id="4"/>
           </w:p>
@@ -767,9 +767,6 @@
               </w:rPr>
             </w:pPr>
             <w:bookmarkStart w:name="UnattendedCount" w:id="8"/>
-            <w:r>
-              <w:t>Missed Attendance Charges: 1</w:t>
-            </w:r>
             <w:bookmarkEnd w:id="8"/>
           </w:p>
         </w:tc>
@@ -838,9 +835,6 @@
               </w:rPr>
             </w:pPr>
             <w:bookmarkStart w:name="UnattendedCharge" w:id="9"/>
-            <w:r>
-              <w:t>$20</w:t>
-            </w:r>
             <w:bookmarkEnd w:id="9"/>
           </w:p>
         </w:tc>
@@ -1646,7 +1640,7 @@
             </w:pPr>
             <w:bookmarkStart w:name="SubTotal" w:id="10"/>
             <w:r>
-              <w:t>$110.00</w:t>
+              <w:t>$90.00</w:t>
             </w:r>
             <w:bookmarkEnd w:id="10"/>
           </w:p>
@@ -1708,7 +1702,7 @@
             </w:pPr>
             <w:bookmarkStart w:name="Tax" w:id="11"/>
             <w:r>
-              <w:t>$16.50</w:t>
+              <w:t>$13.50</w:t>
             </w:r>
             <w:bookmarkEnd w:id="11"/>
           </w:p>
@@ -1830,7 +1824,7 @@
             </w:pPr>
             <w:bookmarkStart w:name="TotalCost" w:id="12"/>
             <w:r>
-              <w:t>$126.50</w:t>
+              <w:t>$103.50</w:t>
             </w:r>
             <w:bookmarkEnd w:id="12"/>
           </w:p>

</xml_diff>